<commit_message>
delete Data and change path
</commit_message>
<xml_diff>
--- a/2020 빅콘테스트 데이터 분석 계획서_(Coin).docx
+++ b/2020 빅콘테스트 데이터 분석 계획서_(Coin).docx
@@ -1,6 +1,6 @@
 
 <file path=word/document.xml><?xml version="1.0" encoding="utf-8"?>
-<w:document xmlns:wpc="http://schemas.microsoft.com/office/word/2010/wordprocessingCanvas" xmlns:mc="http://schemas.openxmlformats.org/markup-compatibility/2006" xmlns:o="urn:schemas-microsoft-com:office:office" xmlns:r="http://schemas.openxmlformats.org/officeDocument/2006/relationships" xmlns:m="http://schemas.openxmlformats.org/officeDocument/2006/math" xmlns:v="urn:schemas-microsoft-com:vml" xmlns:wp14="http://schemas.microsoft.com/office/word/2010/wordprocessingDrawing" xmlns:wp="http://schemas.openxmlformats.org/drawingml/2006/wordprocessingDrawing" xmlns:w10="urn:schemas-microsoft-com:office:word" xmlns:w="http://schemas.openxmlformats.org/wordprocessingml/2006/main" xmlns:w14="http://schemas.microsoft.com/office/word/2010/wordml" xmlns:w15="http://schemas.microsoft.com/office/word/2012/wordml" xmlns:wpg="http://schemas.microsoft.com/office/word/2010/wordprocessingGroup" xmlns:wpi="http://schemas.microsoft.com/office/word/2010/wordprocessingInk" xmlns:wne="http://schemas.microsoft.com/office/word/2006/wordml" xmlns:wps="http://schemas.microsoft.com/office/word/2010/wordprocessingShape" mc:Ignorable="w14 w15 wp14">
+<w:document xmlns:wpc="http://schemas.microsoft.com/office/word/2010/wordprocessingCanvas" xmlns:cx="http://schemas.microsoft.com/office/drawing/2014/chartex" xmlns:cx1="http://schemas.microsoft.com/office/drawing/2015/9/8/chartex" xmlns:cx2="http://schemas.microsoft.com/office/drawing/2015/10/21/chartex" xmlns:cx3="http://schemas.microsoft.com/office/drawing/2016/5/9/chartex" xmlns:cx4="http://schemas.microsoft.com/office/drawing/2016/5/10/chartex" xmlns:cx5="http://schemas.microsoft.com/office/drawing/2016/5/11/chartex" xmlns:cx6="http://schemas.microsoft.com/office/drawing/2016/5/12/chartex" xmlns:cx7="http://schemas.microsoft.com/office/drawing/2016/5/13/chartex" xmlns:cx8="http://schemas.microsoft.com/office/drawing/2016/5/14/chartex" xmlns:mc="http://schemas.openxmlformats.org/markup-compatibility/2006" xmlns:aink="http://schemas.microsoft.com/office/drawing/2016/ink" xmlns:am3d="http://schemas.microsoft.com/office/drawing/2017/model3d" xmlns:o="urn:schemas-microsoft-com:office:office" xmlns:r="http://schemas.openxmlformats.org/officeDocument/2006/relationships" xmlns:m="http://schemas.openxmlformats.org/officeDocument/2006/math" xmlns:v="urn:schemas-microsoft-com:vml" xmlns:wp14="http://schemas.microsoft.com/office/word/2010/wordprocessingDrawing" xmlns:wp="http://schemas.openxmlformats.org/drawingml/2006/wordprocessingDrawing" xmlns:w10="urn:schemas-microsoft-com:office:word" xmlns:w="http://schemas.openxmlformats.org/wordprocessingml/2006/main" xmlns:w14="http://schemas.microsoft.com/office/word/2010/wordml" xmlns:w15="http://schemas.microsoft.com/office/word/2012/wordml" xmlns:w16cid="http://schemas.microsoft.com/office/word/2016/wordml/cid" xmlns:w16se="http://schemas.microsoft.com/office/word/2015/wordml/symex" xmlns:wpg="http://schemas.microsoft.com/office/word/2010/wordprocessingGroup" xmlns:wpi="http://schemas.microsoft.com/office/word/2010/wordprocessingInk" xmlns:wne="http://schemas.microsoft.com/office/word/2006/wordml" xmlns:wps="http://schemas.microsoft.com/office/word/2010/wordprocessingShape" mc:Ignorable="w14 w15 w16se w16cid wp14">
   <w:body>
     <w:tbl>
       <w:tblPr>
@@ -94,7 +94,6 @@
               </w:rPr>
               <w:t>빅콘테스트</w:t>
             </w:r>
-            <w:proofErr w:type="spellEnd"/>
             <w:r>
               <w:rPr>
                 <w:rFonts w:ascii="굴림" w:eastAsia="HY헤드라인M" w:hAnsi="HY헤드라인M" w:cs="굴림"/>
@@ -119,6 +118,7 @@
               </w:rPr>
               <w:t>데이터</w:t>
             </w:r>
+            <w:proofErr w:type="spellEnd"/>
             <w:r>
               <w:rPr>
                 <w:rFonts w:ascii="굴림" w:eastAsia="HY헤드라인M" w:hAnsi="굴림" w:cs="굴림"/>
@@ -1090,7 +1090,7 @@
               <w:spacing w:after="0" w:line="240" w:lineRule="auto"/>
               <w:textAlignment w:val="baseline"/>
               <w:rPr>
-                <w:rFonts w:ascii="굴림" w:eastAsia="굴림" w:hAnsi="굴림" w:cs="굴림" w:hint="eastAsia"/>
+                <w:rFonts w:ascii="굴림" w:eastAsia="굴림" w:hAnsi="굴림" w:cs="굴림"/>
                 <w:color w:val="000000"/>
                 <w:kern w:val="0"/>
                 <w:sz w:val="24"/>
@@ -1381,8 +1381,6 @@
         </w:rPr>
         <w:t>작성</w:t>
       </w:r>
-      <w:bookmarkStart w:id="0" w:name="_GoBack"/>
-      <w:bookmarkEnd w:id="0"/>
     </w:p>
     <w:tbl>
       <w:tblPr>
@@ -1519,6 +1517,104 @@
                 <w:szCs w:val="24"/>
               </w:rPr>
             </w:pPr>
+            <w:r>
+              <w:rPr>
+                <w:rFonts w:ascii="맑은 고딕" w:eastAsia="맑은 고딕" w:hAnsi="맑은 고딕" w:cs="굴림" w:hint="eastAsia"/>
+                <w:b/>
+                <w:bCs/>
+                <w:color w:val="666666"/>
+                <w:spacing w:val="-10"/>
+                <w:w w:val="90"/>
+                <w:kern w:val="0"/>
+                <w:sz w:val="24"/>
+                <w:szCs w:val="24"/>
+              </w:rPr>
+              <w:t>K</w:t>
+            </w:r>
+            <w:r>
+              <w:rPr>
+                <w:rFonts w:ascii="맑은 고딕" w:eastAsia="맑은 고딕" w:hAnsi="맑은 고딕" w:cs="굴림"/>
+                <w:b/>
+                <w:bCs/>
+                <w:color w:val="666666"/>
+                <w:spacing w:val="-10"/>
+                <w:w w:val="90"/>
+                <w:kern w:val="0"/>
+                <w:sz w:val="24"/>
+                <w:szCs w:val="24"/>
+              </w:rPr>
+              <w:t xml:space="preserve">BO </w:t>
+            </w:r>
+            <w:r>
+              <w:rPr>
+                <w:rFonts w:ascii="맑은 고딕" w:eastAsia="맑은 고딕" w:hAnsi="맑은 고딕" w:cs="굴림" w:hint="eastAsia"/>
+                <w:b/>
+                <w:bCs/>
+                <w:color w:val="666666"/>
+                <w:spacing w:val="-10"/>
+                <w:w w:val="90"/>
+                <w:kern w:val="0"/>
+                <w:sz w:val="24"/>
+                <w:szCs w:val="24"/>
+              </w:rPr>
+              <w:t>팀별 승률,</w:t>
+            </w:r>
+            <w:r>
+              <w:rPr>
+                <w:rFonts w:ascii="맑은 고딕" w:eastAsia="맑은 고딕" w:hAnsi="맑은 고딕" w:cs="굴림"/>
+                <w:b/>
+                <w:bCs/>
+                <w:color w:val="666666"/>
+                <w:spacing w:val="-10"/>
+                <w:w w:val="90"/>
+                <w:kern w:val="0"/>
+                <w:sz w:val="24"/>
+                <w:szCs w:val="24"/>
+              </w:rPr>
+              <w:t xml:space="preserve"> </w:t>
+            </w:r>
+            <w:r>
+              <w:rPr>
+                <w:rFonts w:ascii="맑은 고딕" w:eastAsia="맑은 고딕" w:hAnsi="맑은 고딕" w:cs="굴림" w:hint="eastAsia"/>
+                <w:b/>
+                <w:bCs/>
+                <w:color w:val="666666"/>
+                <w:spacing w:val="-10"/>
+                <w:w w:val="90"/>
+                <w:kern w:val="0"/>
+                <w:sz w:val="24"/>
+                <w:szCs w:val="24"/>
+              </w:rPr>
+              <w:t>타율, 평균자책점(방어율)</w:t>
+            </w:r>
+            <w:r>
+              <w:rPr>
+                <w:rFonts w:ascii="맑은 고딕" w:eastAsia="맑은 고딕" w:hAnsi="맑은 고딕" w:cs="굴림"/>
+                <w:b/>
+                <w:bCs/>
+                <w:color w:val="666666"/>
+                <w:spacing w:val="-10"/>
+                <w:w w:val="90"/>
+                <w:kern w:val="0"/>
+                <w:sz w:val="24"/>
+                <w:szCs w:val="24"/>
+              </w:rPr>
+              <w:t xml:space="preserve"> </w:t>
+            </w:r>
+            <w:r>
+              <w:rPr>
+                <w:rFonts w:ascii="맑은 고딕" w:eastAsia="맑은 고딕" w:hAnsi="맑은 고딕" w:cs="굴림" w:hint="eastAsia"/>
+                <w:b/>
+                <w:bCs/>
+                <w:color w:val="666666"/>
+                <w:spacing w:val="-10"/>
+                <w:w w:val="90"/>
+                <w:kern w:val="0"/>
+                <w:sz w:val="24"/>
+                <w:szCs w:val="24"/>
+              </w:rPr>
+              <w:t>예측</w:t>
+            </w:r>
           </w:p>
         </w:tc>
       </w:tr>
@@ -2366,7 +2462,6 @@
               </w:rPr>
               <w:t xml:space="preserve">※ </w:t>
             </w:r>
-            <w:proofErr w:type="spellStart"/>
             <w:r>
               <w:rPr>
                 <w:rFonts w:ascii="굴림" w:eastAsia="맑은 고딕" w:hAnsi="굴림" w:cs="굴림"/>
@@ -2378,7 +2473,6 @@
               </w:rPr>
               <w:t>대회기간동안</w:t>
             </w:r>
-            <w:proofErr w:type="spellEnd"/>
             <w:r>
               <w:rPr>
                 <w:rFonts w:ascii="굴림" w:eastAsia="맑은 고딕" w:hAnsi="굴림" w:cs="굴림"/>
@@ -2544,19 +2638,41 @@
               </w:rPr>
               <w:t xml:space="preserve"> </w:t>
             </w:r>
-            <w:proofErr w:type="spellStart"/>
-            <w:r>
-              <w:rPr>
-                <w:rFonts w:ascii="굴림" w:eastAsia="맑은 고딕" w:hAnsi="굴림" w:cs="굴림"/>
-                <w:b/>
-                <w:bCs/>
-                <w:color w:val="999999"/>
-                <w:kern w:val="0"/>
-                <w:szCs w:val="20"/>
-              </w:rPr>
-              <w:t>대하여기술해</w:t>
-            </w:r>
-            <w:proofErr w:type="spellEnd"/>
+            <w:r>
+              <w:rPr>
+                <w:rFonts w:ascii="굴림" w:eastAsia="맑은 고딕" w:hAnsi="굴림" w:cs="굴림"/>
+                <w:b/>
+                <w:bCs/>
+                <w:color w:val="999999"/>
+                <w:kern w:val="0"/>
+                <w:szCs w:val="20"/>
+              </w:rPr>
+              <w:t>대하여</w:t>
+            </w:r>
+            <w:r>
+              <w:rPr>
+                <w:rFonts w:ascii="굴림" w:eastAsia="맑은 고딕" w:hAnsi="굴림" w:cs="굴림" w:hint="eastAsia"/>
+                <w:b/>
+                <w:bCs/>
+                <w:color w:val="999999"/>
+                <w:kern w:val="0"/>
+                <w:szCs w:val="20"/>
+              </w:rPr>
+              <w:t xml:space="preserve"> </w:t>
+            </w:r>
+            <w:bookmarkStart w:id="0" w:name="_GoBack"/>
+            <w:bookmarkEnd w:id="0"/>
+            <w:r>
+              <w:rPr>
+                <w:rFonts w:ascii="굴림" w:eastAsia="맑은 고딕" w:hAnsi="굴림" w:cs="굴림"/>
+                <w:b/>
+                <w:bCs/>
+                <w:color w:val="999999"/>
+                <w:kern w:val="0"/>
+                <w:szCs w:val="20"/>
+              </w:rPr>
+              <w:t>기술해</w:t>
+            </w:r>
             <w:r>
               <w:rPr>
                 <w:rFonts w:ascii="굴림" w:eastAsia="맑은 고딕" w:hAnsi="굴림" w:cs="굴림" w:hint="eastAsia"/>
@@ -3372,7 +3488,6 @@
               </w:rPr>
               <w:t xml:space="preserve"> </w:t>
             </w:r>
-            <w:proofErr w:type="spellStart"/>
             <w:r>
               <w:rPr>
                 <w:rFonts w:ascii="굴림" w:eastAsia="맑은 고딕" w:hAnsi="굴림" w:cs="굴림"/>
@@ -3384,7 +3499,6 @@
               </w:rPr>
               <w:t>적용시</w:t>
             </w:r>
-            <w:proofErr w:type="spellEnd"/>
             <w:r>
               <w:rPr>
                 <w:rFonts w:ascii="굴림" w:eastAsia="맑은 고딕" w:hAnsi="굴림" w:cs="굴림"/>
@@ -3739,7 +3853,7 @@
 </file>
 
 <file path=word/styles.xml><?xml version="1.0" encoding="utf-8"?>
-<w:styles xmlns:mc="http://schemas.openxmlformats.org/markup-compatibility/2006" xmlns:r="http://schemas.openxmlformats.org/officeDocument/2006/relationships" xmlns:w="http://schemas.openxmlformats.org/wordprocessingml/2006/main" xmlns:w14="http://schemas.microsoft.com/office/word/2010/wordml" xmlns:w15="http://schemas.microsoft.com/office/word/2012/wordml" mc:Ignorable="w14 w15">
+<w:styles xmlns:mc="http://schemas.openxmlformats.org/markup-compatibility/2006" xmlns:r="http://schemas.openxmlformats.org/officeDocument/2006/relationships" xmlns:w="http://schemas.openxmlformats.org/wordprocessingml/2006/main" xmlns:w14="http://schemas.microsoft.com/office/word/2010/wordml" xmlns:w15="http://schemas.microsoft.com/office/word/2012/wordml" xmlns:w16cid="http://schemas.microsoft.com/office/word/2016/wordml/cid" xmlns:w16se="http://schemas.microsoft.com/office/word/2015/wordml/symex" mc:Ignorable="w14 w15 w16se w16cid">
   <w:docDefaults>
     <w:rPrDefault>
       <w:rPr>
@@ -3756,7 +3870,7 @@
       </w:pPr>
     </w:pPrDefault>
   </w:docDefaults>
-  <w:latentStyles w:defLockedState="0" w:defUIPriority="99" w:defSemiHidden="0" w:defUnhideWhenUsed="0" w:defQFormat="0" w:count="371">
+  <w:latentStyles w:defLockedState="0" w:defUIPriority="99" w:defSemiHidden="0" w:defUnhideWhenUsed="0" w:defQFormat="0" w:count="376">
     <w:lsdException w:name="Normal" w:uiPriority="0" w:qFormat="1"/>
     <w:lsdException w:name="heading 1" w:uiPriority="9" w:qFormat="1"/>
     <w:lsdException w:name="heading 2" w:semiHidden="1" w:uiPriority="9" w:unhideWhenUsed="1" w:qFormat="1"/>
@@ -3862,7 +3976,6 @@
     <w:lsdException w:name="HTML Sample" w:semiHidden="1" w:unhideWhenUsed="1"/>
     <w:lsdException w:name="HTML Typewriter" w:semiHidden="1" w:unhideWhenUsed="1"/>
     <w:lsdException w:name="HTML Variable" w:semiHidden="1" w:unhideWhenUsed="1"/>
-    <w:lsdException w:name="Normal Table" w:semiHidden="1" w:unhideWhenUsed="1"/>
     <w:lsdException w:name="annotation subject" w:semiHidden="1" w:unhideWhenUsed="1"/>
     <w:lsdException w:name="No List" w:semiHidden="1" w:unhideWhenUsed="1"/>
     <w:lsdException w:name="Outline List 1" w:semiHidden="1" w:unhideWhenUsed="1"/>
@@ -3905,11 +4018,8 @@
     <w:lsdException w:name="Table Contemporary" w:semiHidden="1" w:unhideWhenUsed="1"/>
     <w:lsdException w:name="Table Elegant" w:semiHidden="1" w:unhideWhenUsed="1"/>
     <w:lsdException w:name="Table Professional" w:semiHidden="1" w:unhideWhenUsed="1"/>
-    <w:lsdException w:name="Table Subtle 1" w:semiHidden="1" w:unhideWhenUsed="1"/>
     <w:lsdException w:name="Table Subtle 2" w:semiHidden="1" w:unhideWhenUsed="1"/>
     <w:lsdException w:name="Table Web 1" w:semiHidden="1" w:unhideWhenUsed="1"/>
-    <w:lsdException w:name="Table Web 2" w:semiHidden="1" w:unhideWhenUsed="1"/>
-    <w:lsdException w:name="Table Web 3" w:semiHidden="1" w:unhideWhenUsed="1"/>
     <w:lsdException w:name="Balloon Text" w:semiHidden="1" w:unhideWhenUsed="1"/>
     <w:lsdException w:name="Table Grid" w:uiPriority="59"/>
     <w:lsdException w:name="Table Theme" w:semiHidden="1" w:unhideWhenUsed="1"/>
@@ -4128,6 +4238,11 @@
     <w:lsdException w:name="List Table 5 Dark Accent 6" w:uiPriority="50"/>
     <w:lsdException w:name="List Table 6 Colorful Accent 6" w:uiPriority="51"/>
     <w:lsdException w:name="List Table 7 Colorful Accent 6" w:uiPriority="52"/>
+    <w:lsdException w:name="Mention" w:semiHidden="1" w:unhideWhenUsed="1"/>
+    <w:lsdException w:name="Smart Hyperlink" w:semiHidden="1" w:unhideWhenUsed="1"/>
+    <w:lsdException w:name="Hashtag" w:semiHidden="1" w:unhideWhenUsed="1"/>
+    <w:lsdException w:name="Unresolved Mention" w:semiHidden="1" w:unhideWhenUsed="1"/>
+    <w:lsdException w:name="Smart Link" w:semiHidden="1" w:unhideWhenUsed="1"/>
   </w:latentStyles>
   <w:style w:type="paragraph" w:default="1" w:styleId="a">
     <w:name w:val="Normal"/>

</xml_diff>